<commit_message>
final modifications and implementation
Final version of our project
</commit_message>
<xml_diff>
--- a/docs/Project_Iteration1_Report.docx
+++ b/docs/Project_Iteration1_Report.docx
@@ -308,7 +308,7 @@
           <v:shape id="_x0000_i1025" type="#_x0000_t75" style="width:468pt;height:273.75pt" o:ole="">
             <v:imagedata r:id="rId5" o:title=""/>
           </v:shape>
-          <o:OLEObject Type="Embed" ProgID="Visio.Drawing.15" ShapeID="_x0000_i1025" DrawAspect="Content" ObjectID="_1456087372" r:id="rId6"/>
+          <o:OLEObject Type="Embed" ProgID="Visio.Drawing.15" ShapeID="_x0000_i1025" DrawAspect="Content" ObjectID="_1456836334" r:id="rId6"/>
         </w:object>
       </w:r>
     </w:p>
@@ -333,24 +333,14 @@
         <w:tab/>
         <w:t xml:space="preserve">Figure </w:t>
       </w:r>
-      <w:r>
-        <w:fldChar w:fldCharType="begin"/>
-      </w:r>
-      <w:r>
-        <w:instrText xml:space="preserve"> SEQ Figure \* ARABIC </w:instrText>
-      </w:r>
-      <w:r>
-        <w:fldChar w:fldCharType="separate"/>
-      </w:r>
-      <w:r>
-        <w:rPr>
-          <w:noProof/>
-        </w:rPr>
-        <w:t>1</w:t>
-      </w:r>
-      <w:r>
-        <w:fldChar w:fldCharType="end"/>
-      </w:r>
+      <w:fldSimple w:instr=" SEQ Figure \* ARABIC ">
+        <w:r>
+          <w:rPr>
+            <w:noProof/>
+          </w:rPr>
+          <w:t>1</w:t>
+        </w:r>
+      </w:fldSimple>
       <w:r>
         <w:t xml:space="preserve"> System Architecture</w:t>
       </w:r>
@@ -604,7 +594,7 @@
           <v:shape id="_x0000_i1026" type="#_x0000_t75" style="width:350.25pt;height:317.25pt" o:ole="">
             <v:imagedata r:id="rId7" o:title=""/>
           </v:shape>
-          <o:OLEObject Type="Embed" ProgID="Visio.Drawing.15" ShapeID="_x0000_i1026" DrawAspect="Content" ObjectID="_1456087373" r:id="rId8"/>
+          <o:OLEObject Type="Embed" ProgID="Visio.Drawing.15" ShapeID="_x0000_i1026" DrawAspect="Content" ObjectID="_1456836335" r:id="rId8"/>
         </w:object>
       </w:r>
     </w:p>
@@ -628,24 +618,14 @@
         <w:tab/>
         <w:t xml:space="preserve">Figure </w:t>
       </w:r>
-      <w:r>
-        <w:fldChar w:fldCharType="begin"/>
-      </w:r>
-      <w:r>
-        <w:instrText xml:space="preserve"> SEQ Figure \* ARABIC </w:instrText>
-      </w:r>
-      <w:r>
-        <w:fldChar w:fldCharType="separate"/>
-      </w:r>
-      <w:r>
-        <w:rPr>
-          <w:noProof/>
-        </w:rPr>
-        <w:t>2</w:t>
-      </w:r>
-      <w:r>
-        <w:fldChar w:fldCharType="end"/>
-      </w:r>
+      <w:fldSimple w:instr=" SEQ Figure \* ARABIC ">
+        <w:r>
+          <w:rPr>
+            <w:noProof/>
+          </w:rPr>
+          <w:t>2</w:t>
+        </w:r>
+      </w:fldSimple>
       <w:r>
         <w:t xml:space="preserve"> Class Diagram</w:t>
       </w:r>
@@ -691,7 +671,7 @@
           <v:shape id="_x0000_i1027" type="#_x0000_t75" style="width:474pt;height:363.75pt" o:ole="">
             <v:imagedata r:id="rId9" o:title=""/>
           </v:shape>
-          <o:OLEObject Type="Embed" ProgID="Visio.Drawing.15" ShapeID="_x0000_i1027" DrawAspect="Content" ObjectID="_1456087374" r:id="rId10"/>
+          <o:OLEObject Type="Embed" ProgID="Visio.Drawing.15" ShapeID="_x0000_i1027" DrawAspect="Content" ObjectID="_1456836336" r:id="rId10"/>
         </w:object>
       </w:r>
     </w:p>
@@ -718,24 +698,14 @@
         <w:tab/>
         <w:t xml:space="preserve">Figure </w:t>
       </w:r>
-      <w:r>
-        <w:fldChar w:fldCharType="begin"/>
-      </w:r>
-      <w:r>
-        <w:instrText xml:space="preserve"> SEQ Figure \* ARABIC </w:instrText>
-      </w:r>
-      <w:r>
-        <w:fldChar w:fldCharType="separate"/>
-      </w:r>
-      <w:r>
-        <w:rPr>
-          <w:noProof/>
-        </w:rPr>
-        <w:t>3</w:t>
-      </w:r>
-      <w:r>
-        <w:fldChar w:fldCharType="end"/>
-      </w:r>
+      <w:fldSimple w:instr=" SEQ Figure \* ARABIC ">
+        <w:r>
+          <w:rPr>
+            <w:noProof/>
+          </w:rPr>
+          <w:t>3</w:t>
+        </w:r>
+      </w:fldSimple>
       <w:r>
         <w:t xml:space="preserve"> Activity Diagram</w:t>
       </w:r>
@@ -897,24 +867,14 @@
         <w:tab/>
         <w:t xml:space="preserve">Figure </w:t>
       </w:r>
-      <w:r>
-        <w:fldChar w:fldCharType="begin"/>
-      </w:r>
-      <w:r>
-        <w:instrText xml:space="preserve"> SEQ Figure \* ARABIC </w:instrText>
-      </w:r>
-      <w:r>
-        <w:fldChar w:fldCharType="separate"/>
-      </w:r>
-      <w:r>
-        <w:rPr>
-          <w:noProof/>
-        </w:rPr>
-        <w:t>4</w:t>
-      </w:r>
-      <w:r>
-        <w:fldChar w:fldCharType="end"/>
-      </w:r>
+      <w:fldSimple w:instr=" SEQ Figure \* ARABIC ">
+        <w:r>
+          <w:rPr>
+            <w:noProof/>
+          </w:rPr>
+          <w:t>4</w:t>
+        </w:r>
+      </w:fldSimple>
       <w:r>
         <w:t>Login page</w:t>
       </w:r>
@@ -997,24 +957,14 @@
         <w:tab/>
         <w:t xml:space="preserve">Figure </w:t>
       </w:r>
-      <w:r>
-        <w:fldChar w:fldCharType="begin"/>
-      </w:r>
-      <w:r>
-        <w:instrText xml:space="preserve"> SEQ Figure \* ARABIC </w:instrText>
-      </w:r>
-      <w:r>
-        <w:fldChar w:fldCharType="separate"/>
-      </w:r>
-      <w:r>
-        <w:rPr>
-          <w:noProof/>
-        </w:rPr>
-        <w:t>5</w:t>
-      </w:r>
-      <w:r>
-        <w:fldChar w:fldCharType="end"/>
-      </w:r>
+      <w:fldSimple w:instr=" SEQ Figure \* ARABIC ">
+        <w:r>
+          <w:rPr>
+            <w:noProof/>
+          </w:rPr>
+          <w:t>5</w:t>
+        </w:r>
+      </w:fldSimple>
       <w:r>
         <w:t xml:space="preserve"> User Registration</w:t>
       </w:r>
@@ -1102,24 +1052,14 @@
         <w:tab/>
         <w:t xml:space="preserve">Figure </w:t>
       </w:r>
-      <w:r>
-        <w:fldChar w:fldCharType="begin"/>
-      </w:r>
-      <w:r>
-        <w:instrText xml:space="preserve"> SEQ Figure \* ARABIC </w:instrText>
-      </w:r>
-      <w:r>
-        <w:fldChar w:fldCharType="separate"/>
-      </w:r>
-      <w:r>
-        <w:rPr>
-          <w:noProof/>
-        </w:rPr>
-        <w:t>6</w:t>
-      </w:r>
-      <w:r>
-        <w:fldChar w:fldCharType="end"/>
-      </w:r>
+      <w:fldSimple w:instr=" SEQ Figure \* ARABIC ">
+        <w:r>
+          <w:rPr>
+            <w:noProof/>
+          </w:rPr>
+          <w:t>6</w:t>
+        </w:r>
+      </w:fldSimple>
       <w:r>
         <w:t>Projects a message if necessary field is empty</w:t>
       </w:r>
@@ -1300,18 +1240,26 @@
         </w:numPr>
       </w:pPr>
       <w:r>
-        <w:t>Also using external Databases like Oracle for storing the history of searches made by registered user and also certain user validations if necessary – Ebenezer Anand</w:t>
-      </w:r>
-    </w:p>
-    <w:p>
-      <w:r>
-        <w:t>All the stories with time allocations will be updated in the scrum do for the second phase increment also.</w:t>
-      </w:r>
-    </w:p>
-    <w:p>
+        <w:t xml:space="preserve">Also using external Databases like </w:t>
+      </w:r>
+      <w:r>
+        <w:t>HBase</w:t>
+      </w:r>
+      <w:r>
+        <w:t>,MongoDB</w:t>
+      </w:r>
       <w:bookmarkStart w:id="0" w:name="_GoBack"/>
       <w:bookmarkEnd w:id="0"/>
-    </w:p>
+      <w:r>
+        <w:t xml:space="preserve"> for storing the history of searches made by registered user and also certain user validations if necessary – Ebenezer Anand</w:t>
+      </w:r>
+    </w:p>
+    <w:p>
+      <w:r>
+        <w:t>All the stories with time allocations will be updated in the scrum do for the second phase increment also.</w:t>
+      </w:r>
+    </w:p>
+    <w:p/>
     <w:p>
       <w:pPr>
         <w:rPr>

</xml_diff>